<commit_message>
correction etude des besoins
</commit_message>
<xml_diff>
--- a/Étude des besoins - Version Officiel.docx
+++ b/Étude des besoins - Version Officiel.docx
@@ -176,7 +176,7 @@
                         <w:sz w:val="44"/>
                         <w:szCs w:val="44"/>
                       </w:rPr>
-                      <w:t>É</w:t>
+                      <w:t>é</w:t>
                     </w:r>
                     <w:r>
                       <w:rPr>
@@ -410,7 +410,13 @@
         <w:t>liées aux différents projets de l’entreprise.</w:t>
       </w:r>
       <w:r>
-        <w:t xml:space="preserve"> Avec notre application web, les employés seront en mesure de compléter leur feuille de temps.  La directrice ainsi que l’adjointe administrative seront capables de créer des projets ainsi qu’afficher les feuilles de temps </w:t>
+        <w:t xml:space="preserve"> Avec notre application </w:t>
+      </w:r>
+      <w:r>
+        <w:t>Web</w:t>
+      </w:r>
+      <w:r>
+        <w:t xml:space="preserve">, les employés seront en mesure de compléter leur feuille de temps.  La directrice ainsi que l’adjointe administrative seront capables de créer des projets ainsi qu’afficher les feuilles de temps </w:t>
       </w:r>
       <w:r>
         <w:t xml:space="preserve">et </w:t>
@@ -634,12 +640,8 @@
         </w:rPr>
         <w:t>, responsable</w:t>
       </w:r>
-      <w:r>
-        <w:rPr>
-          <w:rFonts w:eastAsiaTheme="minorEastAsia"/>
-        </w:rPr>
-        <w:t>s</w:t>
-      </w:r>
+      <w:bookmarkStart w:id="0" w:name="_GoBack"/>
+      <w:bookmarkEnd w:id="0"/>
       <w:r>
         <w:rPr>
           <w:rFonts w:eastAsiaTheme="minorEastAsia"/>
@@ -798,7 +800,10 @@
         </w:numPr>
       </w:pPr>
       <w:r>
-        <w:t>Site web</w:t>
+        <w:t xml:space="preserve">Site </w:t>
+      </w:r>
+      <w:r>
+        <w:t>Web</w:t>
       </w:r>
     </w:p>
     <w:p>
@@ -938,6 +943,7 @@
         </w:numPr>
       </w:pPr>
       <w:r>
+        <w:lastRenderedPageBreak/>
         <w:t>Module de recherche de projet</w:t>
       </w:r>
     </w:p>
@@ -950,7 +956,6 @@
         </w:numPr>
       </w:pPr>
       <w:r>
-        <w:lastRenderedPageBreak/>
         <w:t>Module compte de dépense</w:t>
       </w:r>
     </w:p>
@@ -1531,6 +1536,7 @@
         <w:jc w:val="both"/>
       </w:pPr>
       <w:r>
+        <w:lastRenderedPageBreak/>
         <w:t xml:space="preserve">(Exemple : GitHub </w:t>
       </w:r>
       <w:r>
@@ -1691,51 +1697,55 @@
         <w:rPr>
           <w:lang w:val="fr-FR"/>
         </w:rPr>
-        <w:t xml:space="preserve">e l’environnement informatique chez </w:t>
-      </w:r>
-      <w:proofErr w:type="spellStart"/>
+        <w:t>e l’environnement informatique chez Co-</w:t>
+      </w:r>
       <w:r>
         <w:rPr>
           <w:lang w:val="fr-FR"/>
         </w:rPr>
-        <w:t>Co-</w:t>
+        <w:t>é</w:t>
       </w:r>
       <w:r>
         <w:rPr>
           <w:lang w:val="fr-FR"/>
         </w:rPr>
-        <w:t>Eco</w:t>
-      </w:r>
-      <w:proofErr w:type="spellEnd"/>
+        <w:t>co ne nous importe</w:t>
+      </w:r>
       <w:r>
         <w:rPr>
           <w:lang w:val="fr-FR"/>
         </w:rPr>
-        <w:t xml:space="preserve"> ne nous importe</w:t>
+        <w:t>nt</w:t>
       </w:r>
       <w:r>
         <w:rPr>
           <w:lang w:val="fr-FR"/>
         </w:rPr>
-        <w:t>nt</w:t>
+        <w:t xml:space="preserve"> </w:t>
       </w:r>
       <w:r>
         <w:rPr>
           <w:lang w:val="fr-FR"/>
         </w:rPr>
-        <w:t xml:space="preserve"> </w:t>
+        <w:t>peu</w:t>
       </w:r>
       <w:r>
         <w:rPr>
           <w:lang w:val="fr-FR"/>
         </w:rPr>
-        <w:t>peu</w:t>
+        <w:t>, car not</w:t>
       </w:r>
       <w:r>
         <w:rPr>
           <w:lang w:val="fr-FR"/>
         </w:rPr>
-        <w:t xml:space="preserve">, car note application </w:t>
+        <w:t>re</w:t>
+      </w:r>
+      <w:r>
+        <w:rPr>
+          <w:lang w:val="fr-FR"/>
+        </w:rPr>
+        <w:t xml:space="preserve"> application </w:t>
       </w:r>
       <w:r>
         <w:rPr>
@@ -2098,7 +2108,7 @@
         <w:rPr>
           <w:rFonts w:ascii="Calibri" w:eastAsia="Calibri" w:hAnsi="Calibri" w:cs="Calibri"/>
         </w:rPr>
-        <w:t xml:space="preserve"> Ajout d’un module pour la modification des prix et taux horaire</w:t>
+        <w:t xml:space="preserve"> Ajout d’un module pour la modification des prix</w:t>
       </w:r>
     </w:p>
     <w:p>
@@ -2113,7 +2123,7 @@
         <w:rPr>
           <w:rFonts w:ascii="Calibri" w:eastAsia="Calibri" w:hAnsi="Calibri" w:cs="Calibri"/>
         </w:rPr>
-        <w:t>(Taux de transport et salaire)</w:t>
+        <w:t>(Taux de transport)</w:t>
       </w:r>
     </w:p>
     <w:p>
@@ -2381,15 +2391,7 @@
         <w:rPr>
           <w:rFonts w:ascii="Calibri" w:eastAsia="Calibri" w:hAnsi="Calibri" w:cs="Calibri"/>
         </w:rPr>
-        <w:t xml:space="preserve"> Aperçu d</w:t>
-      </w:r>
-      <w:bookmarkStart w:id="0" w:name="_GoBack"/>
-      <w:bookmarkEnd w:id="0"/>
-      <w:r>
-        <w:rPr>
-          <w:rFonts w:ascii="Calibri" w:eastAsia="Calibri" w:hAnsi="Calibri" w:cs="Calibri"/>
-        </w:rPr>
-        <w:t>es projets termin</w:t>
+        <w:t xml:space="preserve"> Aperçu des projets termin</w:t>
       </w:r>
       <w:r>
         <w:rPr>
@@ -6722,6 +6724,8 @@
     <w:rsid w:val="005D209E"/>
     <w:rsid w:val="006A2DA0"/>
     <w:rsid w:val="00A1224C"/>
+    <w:rsid w:val="00A72552"/>
+    <w:rsid w:val="00AE3375"/>
     <w:rsid w:val="00D3487E"/>
     <w:rsid w:val="00D652DC"/>
     <w:rsid w:val="00E4643D"/>

</xml_diff>